<commit_message>
Add two page docx version
</commit_message>
<xml_diff>
--- a/kressner-cv-one-page.docx
+++ b/kressner-cv-one-page.docx
@@ -18,17 +18,8 @@
           <w:rFonts w:ascii="Lato Light" w:hAnsi="Lato Light" w:cs="Kannada Sangam MN"/>
           <w:sz w:val="43"/>
         </w:rPr>
-        <w:t xml:space="preserve">Abigail Anne </w:t>
-      </w:r>
-      <w:proofErr w:type="spellStart"/>
-      <w:r>
-        <w:rPr>
-          <w:rFonts w:ascii="Lato Light" w:hAnsi="Lato Light" w:cs="Kannada Sangam MN"/>
-          <w:sz w:val="43"/>
-        </w:rPr>
-        <w:t>Kressner</w:t>
-      </w:r>
-      <w:proofErr w:type="spellEnd"/>
+        <w:t>Abigail Anne Kressner</w:t>
+      </w:r>
     </w:p>
     <w:p>
       <w:pPr>
@@ -559,15 +550,7 @@
           <w:szCs w:val="18"/>
         </w:rPr>
         <w:tab/>
-        <w:t>Postd</w:t>
-      </w:r>
-      <w:r>
-        <w:rPr>
-          <w:rFonts w:ascii="Lato" w:hAnsi="Lato"/>
-          <w:sz w:val="18"/>
-          <w:szCs w:val="18"/>
-        </w:rPr>
-        <w:t>octoral</w:t>
+        <w:t>Postdoctoral</w:t>
       </w:r>
       <w:r>
         <w:rPr>
@@ -916,7 +899,6 @@
         </w:rPr>
         <w:t xml:space="preserve"> </w:t>
       </w:r>
-      <w:proofErr w:type="spellStart"/>
       <w:r>
         <w:rPr>
           <w:rFonts w:ascii="Lato" w:hAnsi="Lato"/>
@@ -925,7 +907,6 @@
         </w:rPr>
         <w:t>Widex</w:t>
       </w:r>
-      <w:proofErr w:type="spellEnd"/>
       <w:r>
         <w:rPr>
           <w:rFonts w:ascii="Lato" w:hAnsi="Lato"/>
@@ -969,23 +950,13 @@
         </w:rPr>
         <w:t xml:space="preserve"> </w:t>
       </w:r>
-      <w:proofErr w:type="spellStart"/>
-      <w:r>
-        <w:rPr>
-          <w:rFonts w:ascii="Lato" w:hAnsi="Lato"/>
-          <w:sz w:val="18"/>
-          <w:szCs w:val="18"/>
-        </w:rPr>
-        <w:t>Værløse</w:t>
-      </w:r>
-      <w:proofErr w:type="spellEnd"/>
-      <w:r>
-        <w:rPr>
-          <w:rFonts w:ascii="Lato" w:hAnsi="Lato"/>
-          <w:sz w:val="18"/>
-          <w:szCs w:val="18"/>
-        </w:rPr>
-        <w:t>,</w:t>
+      <w:r>
+        <w:rPr>
+          <w:rFonts w:ascii="Lato" w:hAnsi="Lato"/>
+          <w:sz w:val="18"/>
+          <w:szCs w:val="18"/>
+        </w:rPr>
+        <w:t>Værløse,</w:t>
       </w:r>
       <w:r>
         <w:rPr>
@@ -1247,23 +1218,13 @@
         </w:rPr>
         <w:t xml:space="preserve"> </w:t>
       </w:r>
-      <w:proofErr w:type="spellStart"/>
-      <w:r>
-        <w:rPr>
-          <w:rFonts w:ascii="Lato" w:hAnsi="Lato"/>
-          <w:sz w:val="18"/>
-          <w:szCs w:val="18"/>
-        </w:rPr>
-        <w:t>AuSIM</w:t>
-      </w:r>
-      <w:proofErr w:type="spellEnd"/>
-      <w:r>
-        <w:rPr>
-          <w:rFonts w:ascii="Lato" w:hAnsi="Lato"/>
-          <w:sz w:val="18"/>
-          <w:szCs w:val="18"/>
-        </w:rPr>
-        <w:t>,</w:t>
+      <w:r>
+        <w:rPr>
+          <w:rFonts w:ascii="Lato" w:hAnsi="Lato"/>
+          <w:sz w:val="18"/>
+          <w:szCs w:val="18"/>
+        </w:rPr>
+        <w:t>AuSIM,</w:t>
       </w:r>
       <w:r>
         <w:rPr>
@@ -1402,25 +1363,7 @@
           <w:szCs w:val="18"/>
         </w:rPr>
         <w:tab/>
-        <w:t xml:space="preserve">Project grant co-funded by GN Resound, </w:t>
-      </w:r>
-      <w:proofErr w:type="spellStart"/>
-      <w:r>
-        <w:rPr>
-          <w:rFonts w:ascii="Lato" w:hAnsi="Lato"/>
-          <w:sz w:val="18"/>
-          <w:szCs w:val="18"/>
-        </w:rPr>
-        <w:t>Widex</w:t>
-      </w:r>
-      <w:proofErr w:type="spellEnd"/>
-      <w:r>
-        <w:rPr>
-          <w:rFonts w:ascii="Lato" w:hAnsi="Lato"/>
-          <w:sz w:val="18"/>
-          <w:szCs w:val="18"/>
-        </w:rPr>
-        <w:t>, and Demant (PI; DKK 1.5m)</w:t>
+        <w:t>Project grant co-funded by GN Resound, Widex, and Demant (PI; DKK 1.5m)</w:t>
       </w:r>
     </w:p>
     <w:p>
@@ -1452,43 +1395,7 @@
           <w:szCs w:val="18"/>
         </w:rPr>
         <w:tab/>
-        <w:t xml:space="preserve">Postdoctoral grant from Det </w:t>
-      </w:r>
-      <w:proofErr w:type="spellStart"/>
-      <w:r>
-        <w:rPr>
-          <w:rFonts w:ascii="Lato" w:hAnsi="Lato"/>
-          <w:sz w:val="18"/>
-          <w:szCs w:val="18"/>
-        </w:rPr>
-        <w:t>Frie</w:t>
-      </w:r>
-      <w:proofErr w:type="spellEnd"/>
-      <w:r>
-        <w:rPr>
-          <w:rFonts w:ascii="Lato" w:hAnsi="Lato"/>
-          <w:sz w:val="18"/>
-          <w:szCs w:val="18"/>
-        </w:rPr>
-        <w:t xml:space="preserve"> </w:t>
-      </w:r>
-      <w:proofErr w:type="spellStart"/>
-      <w:r>
-        <w:rPr>
-          <w:rFonts w:ascii="Lato" w:hAnsi="Lato"/>
-          <w:sz w:val="18"/>
-          <w:szCs w:val="18"/>
-        </w:rPr>
-        <w:t>Forskningsråd</w:t>
-      </w:r>
-      <w:proofErr w:type="spellEnd"/>
-      <w:r>
-        <w:rPr>
-          <w:rFonts w:ascii="Lato" w:hAnsi="Lato"/>
-          <w:sz w:val="18"/>
-          <w:szCs w:val="18"/>
-        </w:rPr>
-        <w:t xml:space="preserve"> (DFF; Danish Council for Independent Research; DKK 1.8m)</w:t>
+        <w:t>Postdoctoral grant from Det Frie Forskningsråd (DFF; Danish Council for Independent Research; DKK 1.8m)</w:t>
       </w:r>
     </w:p>
     <w:p>
@@ -1669,24 +1576,7 @@
           <w:szCs w:val="18"/>
         </w:rPr>
         <w:tab/>
-      </w:r>
-      <w:proofErr w:type="spellStart"/>
-      <w:r>
-        <w:rPr>
-          <w:rFonts w:ascii="Lato" w:hAnsi="Lato"/>
-          <w:sz w:val="18"/>
-          <w:szCs w:val="18"/>
-        </w:rPr>
-        <w:t>Chih</w:t>
-      </w:r>
-      <w:proofErr w:type="spellEnd"/>
-      <w:r>
-        <w:rPr>
-          <w:rFonts w:ascii="Lato" w:hAnsi="Lato"/>
-          <w:sz w:val="18"/>
-          <w:szCs w:val="18"/>
-        </w:rPr>
-        <w:t xml:space="preserve"> Foundation Research Award</w:t>
+        <w:t>Chih Foundation Research Award</w:t>
       </w:r>
     </w:p>
     <w:p>
@@ -1933,23 +1823,13 @@
         </w:rPr>
         <w:t xml:space="preserve"> </w:t>
       </w:r>
-      <w:proofErr w:type="spellStart"/>
-      <w:r>
-        <w:rPr>
-          <w:rFonts w:ascii="Lato" w:hAnsi="Lato"/>
-          <w:sz w:val="18"/>
-          <w:szCs w:val="18"/>
-        </w:rPr>
-        <w:t>Kressner</w:t>
-      </w:r>
-      <w:proofErr w:type="spellEnd"/>
-      <w:r>
-        <w:rPr>
-          <w:rFonts w:ascii="Lato" w:hAnsi="Lato"/>
-          <w:sz w:val="18"/>
-          <w:szCs w:val="18"/>
-        </w:rPr>
-        <w:t>,</w:t>
+      <w:r>
+        <w:rPr>
+          <w:rFonts w:ascii="Lato" w:hAnsi="Lato"/>
+          <w:sz w:val="18"/>
+          <w:szCs w:val="18"/>
+        </w:rPr>
+        <w:t>Kressner,</w:t>
       </w:r>
       <w:r>
         <w:rPr>
@@ -1994,23 +1874,13 @@
         </w:rPr>
         <w:t xml:space="preserve"> </w:t>
       </w:r>
-      <w:proofErr w:type="spellStart"/>
-      <w:r>
-        <w:rPr>
-          <w:rFonts w:ascii="Lato" w:hAnsi="Lato"/>
-          <w:sz w:val="18"/>
-          <w:szCs w:val="18"/>
-        </w:rPr>
-        <w:t>Baungaard</w:t>
-      </w:r>
-      <w:proofErr w:type="spellEnd"/>
-      <w:r>
-        <w:rPr>
-          <w:rFonts w:ascii="Lato" w:hAnsi="Lato"/>
-          <w:sz w:val="18"/>
-          <w:szCs w:val="18"/>
-        </w:rPr>
-        <w:t>,</w:t>
+      <w:r>
+        <w:rPr>
+          <w:rFonts w:ascii="Lato" w:hAnsi="Lato"/>
+          <w:sz w:val="18"/>
+          <w:szCs w:val="18"/>
+        </w:rPr>
+        <w:t>Baungaard,</w:t>
       </w:r>
       <w:r>
         <w:rPr>
@@ -2055,23 +1925,13 @@
         </w:rPr>
         <w:t xml:space="preserve"> </w:t>
       </w:r>
-      <w:proofErr w:type="spellStart"/>
-      <w:r>
-        <w:rPr>
-          <w:rFonts w:ascii="Lato" w:hAnsi="Lato"/>
-          <w:sz w:val="18"/>
-          <w:szCs w:val="18"/>
-        </w:rPr>
-        <w:t>Sandvej</w:t>
-      </w:r>
-      <w:proofErr w:type="spellEnd"/>
-      <w:r>
-        <w:rPr>
-          <w:rFonts w:ascii="Lato" w:hAnsi="Lato"/>
-          <w:sz w:val="18"/>
-          <w:szCs w:val="18"/>
-        </w:rPr>
-        <w:t>,</w:t>
+      <w:r>
+        <w:rPr>
+          <w:rFonts w:ascii="Lato" w:hAnsi="Lato"/>
+          <w:sz w:val="18"/>
+          <w:szCs w:val="18"/>
+        </w:rPr>
+        <w:t>Sandvej,</w:t>
       </w:r>
       <w:r>
         <w:rPr>
@@ -2116,23 +1976,13 @@
         </w:rPr>
         <w:t xml:space="preserve"> </w:t>
       </w:r>
-      <w:proofErr w:type="spellStart"/>
-      <w:r>
-        <w:rPr>
-          <w:rFonts w:ascii="Lato" w:hAnsi="Lato"/>
-          <w:sz w:val="18"/>
-          <w:szCs w:val="18"/>
-        </w:rPr>
-        <w:t>Bille</w:t>
-      </w:r>
-      <w:proofErr w:type="spellEnd"/>
-      <w:r>
-        <w:rPr>
-          <w:rFonts w:ascii="Lato" w:hAnsi="Lato"/>
-          <w:sz w:val="18"/>
-          <w:szCs w:val="18"/>
-        </w:rPr>
-        <w:t>,</w:t>
+      <w:r>
+        <w:rPr>
+          <w:rFonts w:ascii="Lato" w:hAnsi="Lato"/>
+          <w:sz w:val="18"/>
+          <w:szCs w:val="18"/>
+        </w:rPr>
+        <w:t>Bille,</w:t>
       </w:r>
       <w:r>
         <w:rPr>
@@ -2177,23 +2027,13 @@
         </w:rPr>
         <w:t xml:space="preserve"> </w:t>
       </w:r>
-      <w:proofErr w:type="spellStart"/>
-      <w:r>
-        <w:rPr>
-          <w:rFonts w:ascii="Lato" w:hAnsi="Lato"/>
-          <w:sz w:val="18"/>
-          <w:szCs w:val="18"/>
-        </w:rPr>
-        <w:t>Cayé-Thomasen</w:t>
-      </w:r>
-      <w:proofErr w:type="spellEnd"/>
-      <w:r>
-        <w:rPr>
-          <w:rFonts w:ascii="Lato" w:hAnsi="Lato"/>
-          <w:sz w:val="18"/>
-          <w:szCs w:val="18"/>
-        </w:rPr>
-        <w:t>,</w:t>
+      <w:r>
+        <w:rPr>
+          <w:rFonts w:ascii="Lato" w:hAnsi="Lato"/>
+          <w:sz w:val="18"/>
+          <w:szCs w:val="18"/>
+        </w:rPr>
+        <w:t>Cayé-Thomasen,</w:t>
       </w:r>
       <w:r>
         <w:rPr>
@@ -2466,25 +2306,7 @@
           <w:sz w:val="18"/>
           <w:szCs w:val="18"/>
         </w:rPr>
-        <w:t>Oto-</w:t>
-      </w:r>
-      <w:proofErr w:type="spellStart"/>
-      <w:r>
-        <w:rPr>
-          <w:rFonts w:ascii="Lato" w:hAnsi="Lato"/>
-          <w:sz w:val="18"/>
-          <w:szCs w:val="18"/>
-        </w:rPr>
-        <w:t>Laryngologica</w:t>
-      </w:r>
-      <w:proofErr w:type="spellEnd"/>
-      <w:r>
-        <w:rPr>
-          <w:rFonts w:ascii="Lato" w:hAnsi="Lato"/>
-          <w:sz w:val="18"/>
-          <w:szCs w:val="18"/>
-        </w:rPr>
-        <w:t>,</w:t>
+        <w:t>Oto-Laryngologica,</w:t>
       </w:r>
       <w:r>
         <w:rPr>
@@ -2537,50 +2359,17 @@
         </w:rPr>
         <w:t>[</w:t>
       </w:r>
-      <w:proofErr w:type="spellStart"/>
-      <w:r>
-        <w:rPr>
-          <w:rFonts w:ascii="Lato" w:hAnsi="Lato"/>
-          <w:sz w:val="18"/>
-          <w:szCs w:val="18"/>
-        </w:rPr>
-        <w:fldChar w:fldCharType="begin"/>
-      </w:r>
-      <w:r>
-        <w:rPr>
-          <w:rFonts w:ascii="Lato" w:hAnsi="Lato"/>
-          <w:sz w:val="18"/>
-          <w:szCs w:val="18"/>
-        </w:rPr>
-        <w:instrText xml:space="preserve"> HYPERLINK "https://doi.org/10.1080/00016489.2020.1816656" \h </w:instrText>
-      </w:r>
-      <w:r>
-        <w:rPr>
-          <w:rFonts w:ascii="Lato" w:hAnsi="Lato"/>
-          <w:sz w:val="18"/>
-          <w:szCs w:val="18"/>
-        </w:rPr>
-        <w:fldChar w:fldCharType="separate"/>
-      </w:r>
-      <w:r>
-        <w:rPr>
-          <w:rFonts w:ascii="Lato" w:hAnsi="Lato"/>
-          <w:color w:val="7F7F7F"/>
-          <w:sz w:val="18"/>
-          <w:szCs w:val="18"/>
-        </w:rPr>
-        <w:t>doi</w:t>
-      </w:r>
-      <w:proofErr w:type="spellEnd"/>
-      <w:r>
-        <w:rPr>
-          <w:rFonts w:ascii="Lato" w:hAnsi="Lato"/>
-          <w:color w:val="7F7F7F"/>
-          <w:sz w:val="18"/>
-          <w:szCs w:val="18"/>
-        </w:rPr>
-        <w:fldChar w:fldCharType="end"/>
-      </w:r>
+      <w:hyperlink r:id="rId8">
+        <w:r>
+          <w:rPr>
+            <w:rFonts w:ascii="Lato" w:hAnsi="Lato"/>
+            <w:color w:val="7F7F7F"/>
+            <w:sz w:val="18"/>
+            <w:szCs w:val="18"/>
+          </w:rPr>
+          <w:t>doi</w:t>
+        </w:r>
+      </w:hyperlink>
       <w:r>
         <w:rPr>
           <w:rFonts w:ascii="Lato" w:hAnsi="Lato"/>
@@ -2637,23 +2426,13 @@
         </w:rPr>
         <w:t xml:space="preserve"> </w:t>
       </w:r>
-      <w:proofErr w:type="spellStart"/>
-      <w:r>
-        <w:rPr>
-          <w:rFonts w:ascii="Lato" w:hAnsi="Lato"/>
-          <w:sz w:val="18"/>
-          <w:szCs w:val="18"/>
-        </w:rPr>
-        <w:t>Mauger</w:t>
-      </w:r>
-      <w:proofErr w:type="spellEnd"/>
-      <w:r>
-        <w:rPr>
-          <w:rFonts w:ascii="Lato" w:hAnsi="Lato"/>
-          <w:sz w:val="18"/>
-          <w:szCs w:val="18"/>
-        </w:rPr>
-        <w:t>,</w:t>
+      <w:r>
+        <w:rPr>
+          <w:rFonts w:ascii="Lato" w:hAnsi="Lato"/>
+          <w:sz w:val="18"/>
+          <w:szCs w:val="18"/>
+        </w:rPr>
+        <w:t>Mauger,</w:t>
       </w:r>
       <w:r>
         <w:rPr>
@@ -2698,23 +2477,13 @@
         </w:rPr>
         <w:t xml:space="preserve"> </w:t>
       </w:r>
-      <w:proofErr w:type="spellStart"/>
-      <w:r>
-        <w:rPr>
-          <w:rFonts w:ascii="Lato" w:hAnsi="Lato"/>
-          <w:sz w:val="18"/>
-          <w:szCs w:val="18"/>
-        </w:rPr>
-        <w:t>Kressner</w:t>
-      </w:r>
-      <w:proofErr w:type="spellEnd"/>
-      <w:r>
-        <w:rPr>
-          <w:rFonts w:ascii="Lato" w:hAnsi="Lato"/>
-          <w:sz w:val="18"/>
-          <w:szCs w:val="18"/>
-        </w:rPr>
-        <w:t>,</w:t>
+      <w:r>
+        <w:rPr>
+          <w:rFonts w:ascii="Lato" w:hAnsi="Lato"/>
+          <w:sz w:val="18"/>
+          <w:szCs w:val="18"/>
+        </w:rPr>
+        <w:t>Kressner,</w:t>
       </w:r>
       <w:r>
         <w:rPr>
@@ -2812,23 +2581,13 @@
         </w:rPr>
         <w:t xml:space="preserve"> </w:t>
       </w:r>
-      <w:proofErr w:type="spellStart"/>
-      <w:r>
-        <w:rPr>
-          <w:rFonts w:ascii="Lato" w:hAnsi="Lato"/>
-          <w:sz w:val="18"/>
-          <w:szCs w:val="18"/>
-        </w:rPr>
-        <w:t>Dau</w:t>
-      </w:r>
-      <w:proofErr w:type="spellEnd"/>
-      <w:r>
-        <w:rPr>
-          <w:rFonts w:ascii="Lato" w:hAnsi="Lato"/>
-          <w:sz w:val="18"/>
-          <w:szCs w:val="18"/>
-        </w:rPr>
-        <w:t>,</w:t>
+      <w:r>
+        <w:rPr>
+          <w:rFonts w:ascii="Lato" w:hAnsi="Lato"/>
+          <w:sz w:val="18"/>
+          <w:szCs w:val="18"/>
+        </w:rPr>
+        <w:t>Dau,</w:t>
       </w:r>
       <w:r>
         <w:rPr>
@@ -3290,50 +3049,17 @@
         </w:rPr>
         <w:t>[</w:t>
       </w:r>
-      <w:proofErr w:type="spellStart"/>
-      <w:r>
-        <w:rPr>
-          <w:rFonts w:ascii="Lato" w:hAnsi="Lato"/>
-          <w:sz w:val="18"/>
-          <w:szCs w:val="18"/>
-        </w:rPr>
-        <w:fldChar w:fldCharType="begin"/>
-      </w:r>
-      <w:r>
-        <w:rPr>
-          <w:rFonts w:ascii="Lato" w:hAnsi="Lato"/>
-          <w:sz w:val="18"/>
-          <w:szCs w:val="18"/>
-        </w:rPr>
-        <w:instrText xml:space="preserve"> HYPERLINK "https://doi.org/10.1121/1.5089887" \h </w:instrText>
-      </w:r>
-      <w:r>
-        <w:rPr>
-          <w:rFonts w:ascii="Lato" w:hAnsi="Lato"/>
-          <w:sz w:val="18"/>
-          <w:szCs w:val="18"/>
-        </w:rPr>
-        <w:fldChar w:fldCharType="separate"/>
-      </w:r>
-      <w:r>
-        <w:rPr>
-          <w:rFonts w:ascii="Lato" w:hAnsi="Lato"/>
-          <w:color w:val="7F7F7F"/>
-          <w:sz w:val="18"/>
-          <w:szCs w:val="18"/>
-        </w:rPr>
-        <w:t>doi</w:t>
-      </w:r>
-      <w:proofErr w:type="spellEnd"/>
-      <w:r>
-        <w:rPr>
-          <w:rFonts w:ascii="Lato" w:hAnsi="Lato"/>
-          <w:color w:val="7F7F7F"/>
-          <w:sz w:val="18"/>
-          <w:szCs w:val="18"/>
-        </w:rPr>
-        <w:fldChar w:fldCharType="end"/>
-      </w:r>
+      <w:hyperlink r:id="rId9">
+        <w:r>
+          <w:rPr>
+            <w:rFonts w:ascii="Lato" w:hAnsi="Lato"/>
+            <w:color w:val="7F7F7F"/>
+            <w:sz w:val="18"/>
+            <w:szCs w:val="18"/>
+          </w:rPr>
+          <w:t>doi</w:t>
+        </w:r>
+      </w:hyperlink>
       <w:r>
         <w:rPr>
           <w:rFonts w:ascii="Lato" w:hAnsi="Lato"/>
@@ -3355,23 +3081,13 @@
           <w:szCs w:val="18"/>
         </w:rPr>
       </w:pPr>
-      <w:proofErr w:type="spellStart"/>
-      <w:r>
-        <w:rPr>
-          <w:rFonts w:ascii="Lato" w:hAnsi="Lato"/>
-          <w:sz w:val="18"/>
-          <w:szCs w:val="18"/>
-        </w:rPr>
-        <w:t>Kressner</w:t>
-      </w:r>
-      <w:proofErr w:type="spellEnd"/>
-      <w:r>
-        <w:rPr>
-          <w:rFonts w:ascii="Lato" w:hAnsi="Lato"/>
-          <w:sz w:val="18"/>
-          <w:szCs w:val="18"/>
-        </w:rPr>
-        <w:t>,</w:t>
+      <w:r>
+        <w:rPr>
+          <w:rFonts w:ascii="Lato" w:hAnsi="Lato"/>
+          <w:sz w:val="18"/>
+          <w:szCs w:val="18"/>
+        </w:rPr>
+        <w:t>Kressner,</w:t>
       </w:r>
       <w:r>
         <w:rPr>
@@ -3469,23 +3185,13 @@
         </w:rPr>
         <w:t xml:space="preserve"> </w:t>
       </w:r>
-      <w:proofErr w:type="spellStart"/>
-      <w:r>
-        <w:rPr>
-          <w:rFonts w:ascii="Lato" w:hAnsi="Lato"/>
-          <w:sz w:val="18"/>
-          <w:szCs w:val="18"/>
-        </w:rPr>
-        <w:t>Dau</w:t>
-      </w:r>
-      <w:proofErr w:type="spellEnd"/>
-      <w:r>
-        <w:rPr>
-          <w:rFonts w:ascii="Lato" w:hAnsi="Lato"/>
-          <w:sz w:val="18"/>
-          <w:szCs w:val="18"/>
-        </w:rPr>
-        <w:t>,</w:t>
+      <w:r>
+        <w:rPr>
+          <w:rFonts w:ascii="Lato" w:hAnsi="Lato"/>
+          <w:sz w:val="18"/>
+          <w:szCs w:val="18"/>
+        </w:rPr>
+        <w:t>Dau,</w:t>
       </w:r>
       <w:r>
         <w:rPr>
@@ -3743,50 +3449,17 @@
         </w:rPr>
         <w:t>[</w:t>
       </w:r>
-      <w:proofErr w:type="spellStart"/>
-      <w:r>
-        <w:rPr>
-          <w:rFonts w:ascii="Lato" w:hAnsi="Lato"/>
-          <w:sz w:val="18"/>
-          <w:szCs w:val="18"/>
-        </w:rPr>
-        <w:fldChar w:fldCharType="begin"/>
-      </w:r>
-      <w:r>
-        <w:rPr>
-          <w:rFonts w:ascii="Lato" w:hAnsi="Lato"/>
-          <w:sz w:val="18"/>
-          <w:szCs w:val="18"/>
-        </w:rPr>
-        <w:instrText xml:space="preserve"> HYPERLINK "https://doi.org/10.1177/2331216519825930" \h </w:instrText>
-      </w:r>
-      <w:r>
-        <w:rPr>
-          <w:rFonts w:ascii="Lato" w:hAnsi="Lato"/>
-          <w:sz w:val="18"/>
-          <w:szCs w:val="18"/>
-        </w:rPr>
-        <w:fldChar w:fldCharType="separate"/>
-      </w:r>
-      <w:r>
-        <w:rPr>
-          <w:rFonts w:ascii="Lato" w:hAnsi="Lato"/>
-          <w:color w:val="7F7F7F"/>
-          <w:sz w:val="18"/>
-          <w:szCs w:val="18"/>
-        </w:rPr>
-        <w:t>doi</w:t>
-      </w:r>
-      <w:proofErr w:type="spellEnd"/>
-      <w:r>
-        <w:rPr>
-          <w:rFonts w:ascii="Lato" w:hAnsi="Lato"/>
-          <w:color w:val="7F7F7F"/>
-          <w:sz w:val="18"/>
-          <w:szCs w:val="18"/>
-        </w:rPr>
-        <w:fldChar w:fldCharType="end"/>
-      </w:r>
+      <w:hyperlink r:id="rId10">
+        <w:r>
+          <w:rPr>
+            <w:rFonts w:ascii="Lato" w:hAnsi="Lato"/>
+            <w:color w:val="7F7F7F"/>
+            <w:sz w:val="18"/>
+            <w:szCs w:val="18"/>
+          </w:rPr>
+          <w:t>doi</w:t>
+        </w:r>
+      </w:hyperlink>
       <w:r>
         <w:rPr>
           <w:rFonts w:ascii="Lato" w:hAnsi="Lato"/>
@@ -3808,23 +3481,13 @@
           <w:szCs w:val="18"/>
         </w:rPr>
       </w:pPr>
-      <w:proofErr w:type="spellStart"/>
-      <w:r>
-        <w:rPr>
-          <w:rFonts w:ascii="Lato" w:hAnsi="Lato"/>
-          <w:sz w:val="18"/>
-          <w:szCs w:val="18"/>
-        </w:rPr>
-        <w:t>Kressner</w:t>
-      </w:r>
-      <w:proofErr w:type="spellEnd"/>
-      <w:r>
-        <w:rPr>
-          <w:rFonts w:ascii="Lato" w:hAnsi="Lato"/>
-          <w:sz w:val="18"/>
-          <w:szCs w:val="18"/>
-        </w:rPr>
-        <w:t>,</w:t>
+      <w:r>
+        <w:rPr>
+          <w:rFonts w:ascii="Lato" w:hAnsi="Lato"/>
+          <w:sz w:val="18"/>
+          <w:szCs w:val="18"/>
+        </w:rPr>
+        <w:t>Kressner,</w:t>
       </w:r>
       <w:r>
         <w:rPr>
@@ -4045,15 +3708,7 @@
           <w:sz w:val="18"/>
           <w:szCs w:val="18"/>
         </w:rPr>
-        <w:t>reverberatio</w:t>
-      </w:r>
-      <w:r>
-        <w:rPr>
-          <w:rFonts w:ascii="Lato" w:hAnsi="Lato"/>
-          <w:sz w:val="18"/>
-          <w:szCs w:val="18"/>
-        </w:rPr>
-        <w:t>n</w:t>
+        <w:t>reverberation</w:t>
       </w:r>
       <w:r>
         <w:rPr>
@@ -4344,50 +3999,17 @@
         </w:rPr>
         <w:t>[</w:t>
       </w:r>
-      <w:proofErr w:type="spellStart"/>
-      <w:r>
-        <w:rPr>
-          <w:rFonts w:ascii="Lato" w:hAnsi="Lato"/>
-          <w:sz w:val="18"/>
-          <w:szCs w:val="18"/>
-        </w:rPr>
-        <w:fldChar w:fldCharType="begin"/>
-      </w:r>
-      <w:r>
-        <w:rPr>
-          <w:rFonts w:ascii="Lato" w:hAnsi="Lato"/>
-          <w:sz w:val="18"/>
-          <w:szCs w:val="18"/>
-        </w:rPr>
-        <w:instrText xml:space="preserve"> HYPERLINK "https://doi.org/10.1121/1.5051640" \h </w:instrText>
-      </w:r>
-      <w:r>
-        <w:rPr>
-          <w:rFonts w:ascii="Lato" w:hAnsi="Lato"/>
-          <w:sz w:val="18"/>
-          <w:szCs w:val="18"/>
-        </w:rPr>
-        <w:fldChar w:fldCharType="separate"/>
-      </w:r>
-      <w:r>
-        <w:rPr>
-          <w:rFonts w:ascii="Lato" w:hAnsi="Lato"/>
-          <w:color w:val="7F7F7F"/>
-          <w:sz w:val="18"/>
-          <w:szCs w:val="18"/>
-        </w:rPr>
-        <w:t>doi</w:t>
-      </w:r>
-      <w:proofErr w:type="spellEnd"/>
-      <w:r>
-        <w:rPr>
-          <w:rFonts w:ascii="Lato" w:hAnsi="Lato"/>
-          <w:color w:val="7F7F7F"/>
-          <w:sz w:val="18"/>
-          <w:szCs w:val="18"/>
-        </w:rPr>
-        <w:fldChar w:fldCharType="end"/>
-      </w:r>
+      <w:hyperlink r:id="rId11">
+        <w:r>
+          <w:rPr>
+            <w:rFonts w:ascii="Lato" w:hAnsi="Lato"/>
+            <w:color w:val="7F7F7F"/>
+            <w:sz w:val="18"/>
+            <w:szCs w:val="18"/>
+          </w:rPr>
+          <w:t>doi</w:t>
+        </w:r>
+      </w:hyperlink>
       <w:r>
         <w:rPr>
           <w:rFonts w:ascii="Lato" w:hAnsi="Lato"/>
@@ -4409,23 +4031,13 @@
           <w:szCs w:val="18"/>
         </w:rPr>
       </w:pPr>
-      <w:proofErr w:type="spellStart"/>
-      <w:r>
-        <w:rPr>
-          <w:rFonts w:ascii="Lato" w:hAnsi="Lato"/>
-          <w:sz w:val="18"/>
-          <w:szCs w:val="18"/>
-        </w:rPr>
-        <w:t>Kressner</w:t>
-      </w:r>
-      <w:proofErr w:type="spellEnd"/>
-      <w:r>
-        <w:rPr>
-          <w:rFonts w:ascii="Lato" w:hAnsi="Lato"/>
-          <w:sz w:val="18"/>
-          <w:szCs w:val="18"/>
-        </w:rPr>
-        <w:t>,</w:t>
+      <w:r>
+        <w:rPr>
+          <w:rFonts w:ascii="Lato" w:hAnsi="Lato"/>
+          <w:sz w:val="18"/>
+          <w:szCs w:val="18"/>
+        </w:rPr>
+        <w:t>Kressner,</w:t>
       </w:r>
       <w:r>
         <w:rPr>
@@ -4572,23 +4184,13 @@
         </w:rPr>
         <w:t xml:space="preserve"> </w:t>
       </w:r>
-      <w:proofErr w:type="spellStart"/>
-      <w:r>
-        <w:rPr>
-          <w:rFonts w:ascii="Lato" w:hAnsi="Lato"/>
-          <w:sz w:val="18"/>
-          <w:szCs w:val="18"/>
-        </w:rPr>
-        <w:t>Rozell</w:t>
-      </w:r>
-      <w:proofErr w:type="spellEnd"/>
-      <w:r>
-        <w:rPr>
-          <w:rFonts w:ascii="Lato" w:hAnsi="Lato"/>
-          <w:sz w:val="18"/>
-          <w:szCs w:val="18"/>
-        </w:rPr>
-        <w:t>,</w:t>
+      <w:r>
+        <w:rPr>
+          <w:rFonts w:ascii="Lato" w:hAnsi="Lato"/>
+          <w:sz w:val="18"/>
+          <w:szCs w:val="18"/>
+        </w:rPr>
+        <w:t>Rozell,</w:t>
       </w:r>
       <w:r>
         <w:rPr>
@@ -4998,50 +4600,17 @@
         </w:rPr>
         <w:t>[</w:t>
       </w:r>
-      <w:proofErr w:type="spellStart"/>
-      <w:r>
-        <w:rPr>
-          <w:rFonts w:ascii="Lato" w:hAnsi="Lato"/>
-          <w:sz w:val="18"/>
-          <w:szCs w:val="18"/>
-        </w:rPr>
-        <w:fldChar w:fldCharType="begin"/>
-      </w:r>
-      <w:r>
-        <w:rPr>
-          <w:rFonts w:ascii="Lato" w:hAnsi="Lato"/>
-          <w:sz w:val="18"/>
-          <w:szCs w:val="18"/>
-        </w:rPr>
-        <w:instrText xml:space="preserve"> HYPERLINK "https://doi.org/10.1121/1.4941567" \h </w:instrText>
-      </w:r>
-      <w:r>
-        <w:rPr>
-          <w:rFonts w:ascii="Lato" w:hAnsi="Lato"/>
-          <w:sz w:val="18"/>
-          <w:szCs w:val="18"/>
-        </w:rPr>
-        <w:fldChar w:fldCharType="separate"/>
-      </w:r>
-      <w:r>
-        <w:rPr>
-          <w:rFonts w:ascii="Lato" w:hAnsi="Lato"/>
-          <w:color w:val="7F7F7F"/>
-          <w:sz w:val="18"/>
-          <w:szCs w:val="18"/>
-        </w:rPr>
-        <w:t>doi</w:t>
-      </w:r>
-      <w:proofErr w:type="spellEnd"/>
-      <w:r>
-        <w:rPr>
-          <w:rFonts w:ascii="Lato" w:hAnsi="Lato"/>
-          <w:color w:val="7F7F7F"/>
-          <w:sz w:val="18"/>
-          <w:szCs w:val="18"/>
-        </w:rPr>
-        <w:fldChar w:fldCharType="end"/>
-      </w:r>
+      <w:hyperlink r:id="rId12">
+        <w:r>
+          <w:rPr>
+            <w:rFonts w:ascii="Lato" w:hAnsi="Lato"/>
+            <w:color w:val="7F7F7F"/>
+            <w:sz w:val="18"/>
+            <w:szCs w:val="18"/>
+          </w:rPr>
+          <w:t>doi</w:t>
+        </w:r>
+      </w:hyperlink>
       <w:r>
         <w:rPr>
           <w:rFonts w:ascii="Lato" w:hAnsi="Lato"/>
@@ -5063,16 +4632,48 @@
           <w:szCs w:val="18"/>
         </w:rPr>
       </w:pPr>
-      <w:proofErr w:type="spellStart"/>
-      <w:r>
-        <w:rPr>
-          <w:rFonts w:ascii="Lato" w:hAnsi="Lato"/>
-          <w:sz w:val="18"/>
-          <w:szCs w:val="18"/>
-        </w:rPr>
-        <w:t>Kressner</w:t>
-      </w:r>
-      <w:proofErr w:type="spellEnd"/>
+      <w:r>
+        <w:rPr>
+          <w:rFonts w:ascii="Lato" w:hAnsi="Lato"/>
+          <w:sz w:val="18"/>
+          <w:szCs w:val="18"/>
+        </w:rPr>
+        <w:t>Kressner,</w:t>
+      </w:r>
+      <w:r>
+        <w:rPr>
+          <w:rFonts w:ascii="Lato" w:hAnsi="Lato"/>
+          <w:spacing w:val="-10"/>
+          <w:sz w:val="18"/>
+          <w:szCs w:val="18"/>
+        </w:rPr>
+        <w:t xml:space="preserve"> </w:t>
+      </w:r>
+      <w:r>
+        <w:rPr>
+          <w:rFonts w:ascii="Lato" w:hAnsi="Lato"/>
+          <w:sz w:val="18"/>
+          <w:szCs w:val="18"/>
+        </w:rPr>
+        <w:t>A.</w:t>
+      </w:r>
+      <w:r>
+        <w:rPr>
+          <w:rFonts w:ascii="Lato" w:hAnsi="Lato"/>
+          <w:spacing w:val="-11"/>
+          <w:sz w:val="18"/>
+          <w:szCs w:val="18"/>
+        </w:rPr>
+        <w:t xml:space="preserve"> </w:t>
+      </w:r>
+      <w:r>
+        <w:rPr>
+          <w:rFonts w:ascii="Lato" w:hAnsi="Lato"/>
+          <w:sz w:val="18"/>
+          <w:szCs w:val="18"/>
+        </w:rPr>
+        <w:t>A</w:t>
+      </w:r>
       <w:r>
         <w:rPr>
           <w:rFonts w:ascii="Lato" w:hAnsi="Lato"/>
@@ -5096,7 +4697,41 @@
           <w:sz w:val="18"/>
           <w:szCs w:val="18"/>
         </w:rPr>
-        <w:t>A.</w:t>
+        <w:t>&amp;</w:t>
+      </w:r>
+      <w:r>
+        <w:rPr>
+          <w:rFonts w:ascii="Lato" w:hAnsi="Lato"/>
+          <w:spacing w:val="-10"/>
+          <w:sz w:val="18"/>
+          <w:szCs w:val="18"/>
+        </w:rPr>
+        <w:t xml:space="preserve"> </w:t>
+      </w:r>
+      <w:r>
+        <w:rPr>
+          <w:rFonts w:ascii="Lato" w:hAnsi="Lato"/>
+          <w:sz w:val="18"/>
+          <w:szCs w:val="18"/>
+        </w:rPr>
+        <w:t>Rozell,</w:t>
+      </w:r>
+      <w:r>
+        <w:rPr>
+          <w:rFonts w:ascii="Lato" w:hAnsi="Lato"/>
+          <w:spacing w:val="-10"/>
+          <w:sz w:val="18"/>
+          <w:szCs w:val="18"/>
+        </w:rPr>
+        <w:t xml:space="preserve"> </w:t>
+      </w:r>
+      <w:r>
+        <w:rPr>
+          <w:rFonts w:ascii="Lato" w:hAnsi="Lato"/>
+          <w:sz w:val="18"/>
+          <w:szCs w:val="18"/>
+        </w:rPr>
+        <w:t>C.</w:t>
       </w:r>
       <w:r>
         <w:rPr>
@@ -5113,15 +4748,7 @@
           <w:sz w:val="18"/>
           <w:szCs w:val="18"/>
         </w:rPr>
-        <w:t>A</w:t>
-      </w:r>
-      <w:r>
-        <w:rPr>
-          <w:rFonts w:ascii="Lato" w:hAnsi="Lato"/>
-          <w:sz w:val="18"/>
-          <w:szCs w:val="18"/>
-        </w:rPr>
-        <w:t>,</w:t>
+        <w:t>J.</w:t>
       </w:r>
       <w:r>
         <w:rPr>
@@ -5138,7 +4765,24 @@
           <w:sz w:val="18"/>
           <w:szCs w:val="18"/>
         </w:rPr>
-        <w:t>&amp;</w:t>
+        <w:t>(2015).</w:t>
+      </w:r>
+      <w:r>
+        <w:rPr>
+          <w:rFonts w:ascii="Lato" w:hAnsi="Lato"/>
+          <w:spacing w:val="8"/>
+          <w:sz w:val="18"/>
+          <w:szCs w:val="18"/>
+        </w:rPr>
+        <w:t xml:space="preserve"> </w:t>
+      </w:r>
+      <w:r>
+        <w:rPr>
+          <w:rFonts w:ascii="Lato" w:hAnsi="Lato"/>
+          <w:sz w:val="18"/>
+          <w:szCs w:val="18"/>
+        </w:rPr>
+        <w:t>Structure</w:t>
       </w:r>
       <w:r>
         <w:rPr>
@@ -5149,23 +4793,30 @@
         </w:rPr>
         <w:t xml:space="preserve"> </w:t>
       </w:r>
-      <w:proofErr w:type="spellStart"/>
-      <w:r>
-        <w:rPr>
-          <w:rFonts w:ascii="Lato" w:hAnsi="Lato"/>
-          <w:sz w:val="18"/>
-          <w:szCs w:val="18"/>
-        </w:rPr>
-        <w:t>Rozell</w:t>
-      </w:r>
-      <w:proofErr w:type="spellEnd"/>
-      <w:r>
-        <w:rPr>
-          <w:rFonts w:ascii="Lato" w:hAnsi="Lato"/>
-          <w:sz w:val="18"/>
-          <w:szCs w:val="18"/>
-        </w:rPr>
-        <w:t>,</w:t>
+      <w:r>
+        <w:rPr>
+          <w:rFonts w:ascii="Lato" w:hAnsi="Lato"/>
+          <w:sz w:val="18"/>
+          <w:szCs w:val="18"/>
+        </w:rPr>
+        <w:t>in</w:t>
+      </w:r>
+      <w:r>
+        <w:rPr>
+          <w:rFonts w:ascii="Lato" w:hAnsi="Lato"/>
+          <w:spacing w:val="-11"/>
+          <w:sz w:val="18"/>
+          <w:szCs w:val="18"/>
+        </w:rPr>
+        <w:t xml:space="preserve"> </w:t>
+      </w:r>
+      <w:r>
+        <w:rPr>
+          <w:rFonts w:ascii="Lato" w:hAnsi="Lato"/>
+          <w:sz w:val="18"/>
+          <w:szCs w:val="18"/>
+        </w:rPr>
+        <w:t>time-frequency</w:t>
       </w:r>
       <w:r>
         <w:rPr>
@@ -5182,7 +4833,7 @@
           <w:sz w:val="18"/>
           <w:szCs w:val="18"/>
         </w:rPr>
-        <w:t>C.</w:t>
+        <w:t>binary</w:t>
       </w:r>
       <w:r>
         <w:rPr>
@@ -5199,7 +4850,24 @@
           <w:sz w:val="18"/>
           <w:szCs w:val="18"/>
         </w:rPr>
-        <w:t>J.</w:t>
+        <w:t>masking</w:t>
+      </w:r>
+      <w:r>
+        <w:rPr>
+          <w:rFonts w:ascii="Lato" w:hAnsi="Lato"/>
+          <w:spacing w:val="-11"/>
+          <w:sz w:val="18"/>
+          <w:szCs w:val="18"/>
+        </w:rPr>
+        <w:t xml:space="preserve"> </w:t>
+      </w:r>
+      <w:r>
+        <w:rPr>
+          <w:rFonts w:ascii="Lato" w:hAnsi="Lato"/>
+          <w:sz w:val="18"/>
+          <w:szCs w:val="18"/>
+        </w:rPr>
+        <w:t>errors</w:t>
       </w:r>
       <w:r>
         <w:rPr>
@@ -5216,24 +4884,41 @@
           <w:sz w:val="18"/>
           <w:szCs w:val="18"/>
         </w:rPr>
-        <w:t>(2015).</w:t>
-      </w:r>
-      <w:r>
-        <w:rPr>
-          <w:rFonts w:ascii="Lato" w:hAnsi="Lato"/>
-          <w:spacing w:val="8"/>
-          <w:sz w:val="18"/>
-          <w:szCs w:val="18"/>
-        </w:rPr>
-        <w:t xml:space="preserve"> </w:t>
-      </w:r>
-      <w:r>
-        <w:rPr>
-          <w:rFonts w:ascii="Lato" w:hAnsi="Lato"/>
-          <w:sz w:val="18"/>
-          <w:szCs w:val="18"/>
-        </w:rPr>
-        <w:t>Structure</w:t>
+        <w:t>and</w:t>
+      </w:r>
+      <w:r>
+        <w:rPr>
+          <w:rFonts w:ascii="Lato" w:hAnsi="Lato"/>
+          <w:spacing w:val="-11"/>
+          <w:sz w:val="18"/>
+          <w:szCs w:val="18"/>
+        </w:rPr>
+        <w:t xml:space="preserve"> </w:t>
+      </w:r>
+      <w:r>
+        <w:rPr>
+          <w:rFonts w:ascii="Lato" w:hAnsi="Lato"/>
+          <w:sz w:val="18"/>
+          <w:szCs w:val="18"/>
+        </w:rPr>
+        <w:t>its</w:t>
+      </w:r>
+      <w:r>
+        <w:rPr>
+          <w:rFonts w:ascii="Lato" w:hAnsi="Lato"/>
+          <w:spacing w:val="-11"/>
+          <w:sz w:val="18"/>
+          <w:szCs w:val="18"/>
+        </w:rPr>
+        <w:t xml:space="preserve"> </w:t>
+      </w:r>
+      <w:r>
+        <w:rPr>
+          <w:rFonts w:ascii="Lato" w:hAnsi="Lato"/>
+          <w:sz w:val="18"/>
+          <w:szCs w:val="18"/>
+        </w:rPr>
+        <w:t>impact</w:t>
       </w:r>
       <w:r>
         <w:rPr>
@@ -5250,7 +4935,7 @@
           <w:sz w:val="18"/>
           <w:szCs w:val="18"/>
         </w:rPr>
-        <w:t>in</w:t>
+        <w:t>on</w:t>
       </w:r>
       <w:r>
         <w:rPr>
@@ -5267,7 +4952,58 @@
           <w:sz w:val="18"/>
           <w:szCs w:val="18"/>
         </w:rPr>
-        <w:t>time-frequency</w:t>
+        <w:t>speech</w:t>
+      </w:r>
+      <w:r>
+        <w:rPr>
+          <w:rFonts w:ascii="Lato" w:hAnsi="Lato"/>
+          <w:spacing w:val="-11"/>
+          <w:sz w:val="18"/>
+          <w:szCs w:val="18"/>
+        </w:rPr>
+        <w:t xml:space="preserve"> </w:t>
+      </w:r>
+      <w:r>
+        <w:rPr>
+          <w:rFonts w:ascii="Lato" w:hAnsi="Lato"/>
+          <w:sz w:val="18"/>
+          <w:szCs w:val="18"/>
+        </w:rPr>
+        <w:t>intelligibility.</w:t>
+      </w:r>
+      <w:r>
+        <w:rPr>
+          <w:rFonts w:ascii="Lato" w:hAnsi="Lato"/>
+          <w:spacing w:val="9"/>
+          <w:sz w:val="18"/>
+          <w:szCs w:val="18"/>
+        </w:rPr>
+        <w:t xml:space="preserve"> </w:t>
+      </w:r>
+      <w:r>
+        <w:rPr>
+          <w:rFonts w:ascii="Lato" w:hAnsi="Lato"/>
+          <w:sz w:val="18"/>
+          <w:szCs w:val="18"/>
+        </w:rPr>
+        <w:t>The</w:t>
+      </w:r>
+      <w:r>
+        <w:rPr>
+          <w:rFonts w:ascii="Lato" w:hAnsi="Lato"/>
+          <w:spacing w:val="-11"/>
+          <w:sz w:val="18"/>
+          <w:szCs w:val="18"/>
+        </w:rPr>
+        <w:t xml:space="preserve"> </w:t>
+      </w:r>
+      <w:r>
+        <w:rPr>
+          <w:rFonts w:ascii="Lato" w:hAnsi="Lato"/>
+          <w:sz w:val="18"/>
+          <w:szCs w:val="18"/>
+        </w:rPr>
+        <w:t>Journal of</w:t>
       </w:r>
       <w:r>
         <w:rPr>
@@ -5284,41 +5020,7 @@
           <w:sz w:val="18"/>
           <w:szCs w:val="18"/>
         </w:rPr>
-        <w:t>binary</w:t>
-      </w:r>
-      <w:r>
-        <w:rPr>
-          <w:rFonts w:ascii="Lato" w:hAnsi="Lato"/>
-          <w:spacing w:val="-11"/>
-          <w:sz w:val="18"/>
-          <w:szCs w:val="18"/>
-        </w:rPr>
-        <w:t xml:space="preserve"> </w:t>
-      </w:r>
-      <w:r>
-        <w:rPr>
-          <w:rFonts w:ascii="Lato" w:hAnsi="Lato"/>
-          <w:sz w:val="18"/>
-          <w:szCs w:val="18"/>
-        </w:rPr>
-        <w:t>masking</w:t>
-      </w:r>
-      <w:r>
-        <w:rPr>
-          <w:rFonts w:ascii="Lato" w:hAnsi="Lato"/>
-          <w:spacing w:val="-11"/>
-          <w:sz w:val="18"/>
-          <w:szCs w:val="18"/>
-        </w:rPr>
-        <w:t xml:space="preserve"> </w:t>
-      </w:r>
-      <w:r>
-        <w:rPr>
-          <w:rFonts w:ascii="Lato" w:hAnsi="Lato"/>
-          <w:sz w:val="18"/>
-          <w:szCs w:val="18"/>
-        </w:rPr>
-        <w:t>errors</w:t>
+        <w:t>the</w:t>
       </w:r>
       <w:r>
         <w:rPr>
@@ -5335,41 +5037,7 @@
           <w:sz w:val="18"/>
           <w:szCs w:val="18"/>
         </w:rPr>
-        <w:t>and</w:t>
-      </w:r>
-      <w:r>
-        <w:rPr>
-          <w:rFonts w:ascii="Lato" w:hAnsi="Lato"/>
-          <w:spacing w:val="-11"/>
-          <w:sz w:val="18"/>
-          <w:szCs w:val="18"/>
-        </w:rPr>
-        <w:t xml:space="preserve"> </w:t>
-      </w:r>
-      <w:r>
-        <w:rPr>
-          <w:rFonts w:ascii="Lato" w:hAnsi="Lato"/>
-          <w:sz w:val="18"/>
-          <w:szCs w:val="18"/>
-        </w:rPr>
-        <w:t>its</w:t>
-      </w:r>
-      <w:r>
-        <w:rPr>
-          <w:rFonts w:ascii="Lato" w:hAnsi="Lato"/>
-          <w:spacing w:val="-11"/>
-          <w:sz w:val="18"/>
-          <w:szCs w:val="18"/>
-        </w:rPr>
-        <w:t xml:space="preserve"> </w:t>
-      </w:r>
-      <w:r>
-        <w:rPr>
-          <w:rFonts w:ascii="Lato" w:hAnsi="Lato"/>
-          <w:sz w:val="18"/>
-          <w:szCs w:val="18"/>
-        </w:rPr>
-        <w:t>impact</w:t>
+        <w:t>Acoustical</w:t>
       </w:r>
       <w:r>
         <w:rPr>
@@ -5386,75 +5054,7 @@
           <w:sz w:val="18"/>
           <w:szCs w:val="18"/>
         </w:rPr>
-        <w:t>on</w:t>
-      </w:r>
-      <w:r>
-        <w:rPr>
-          <w:rFonts w:ascii="Lato" w:hAnsi="Lato"/>
-          <w:spacing w:val="-11"/>
-          <w:sz w:val="18"/>
-          <w:szCs w:val="18"/>
-        </w:rPr>
-        <w:t xml:space="preserve"> </w:t>
-      </w:r>
-      <w:r>
-        <w:rPr>
-          <w:rFonts w:ascii="Lato" w:hAnsi="Lato"/>
-          <w:sz w:val="18"/>
-          <w:szCs w:val="18"/>
-        </w:rPr>
-        <w:t>speech</w:t>
-      </w:r>
-      <w:r>
-        <w:rPr>
-          <w:rFonts w:ascii="Lato" w:hAnsi="Lato"/>
-          <w:spacing w:val="-11"/>
-          <w:sz w:val="18"/>
-          <w:szCs w:val="18"/>
-        </w:rPr>
-        <w:t xml:space="preserve"> </w:t>
-      </w:r>
-      <w:r>
-        <w:rPr>
-          <w:rFonts w:ascii="Lato" w:hAnsi="Lato"/>
-          <w:sz w:val="18"/>
-          <w:szCs w:val="18"/>
-        </w:rPr>
-        <w:t>intelligibility.</w:t>
-      </w:r>
-      <w:r>
-        <w:rPr>
-          <w:rFonts w:ascii="Lato" w:hAnsi="Lato"/>
-          <w:spacing w:val="9"/>
-          <w:sz w:val="18"/>
-          <w:szCs w:val="18"/>
-        </w:rPr>
-        <w:t xml:space="preserve"> </w:t>
-      </w:r>
-      <w:r>
-        <w:rPr>
-          <w:rFonts w:ascii="Lato" w:hAnsi="Lato"/>
-          <w:sz w:val="18"/>
-          <w:szCs w:val="18"/>
-        </w:rPr>
-        <w:t>The</w:t>
-      </w:r>
-      <w:r>
-        <w:rPr>
-          <w:rFonts w:ascii="Lato" w:hAnsi="Lato"/>
-          <w:spacing w:val="-11"/>
-          <w:sz w:val="18"/>
-          <w:szCs w:val="18"/>
-        </w:rPr>
-        <w:t xml:space="preserve"> </w:t>
-      </w:r>
-      <w:r>
-        <w:rPr>
-          <w:rFonts w:ascii="Lato" w:hAnsi="Lato"/>
-          <w:sz w:val="18"/>
-          <w:szCs w:val="18"/>
-        </w:rPr>
-        <w:t>Journal of</w:t>
+        <w:t>Society</w:t>
       </w:r>
       <w:r>
         <w:rPr>
@@ -5471,7 +5071,7 @@
           <w:sz w:val="18"/>
           <w:szCs w:val="18"/>
         </w:rPr>
-        <w:t>the</w:t>
+        <w:t>of</w:t>
       </w:r>
       <w:r>
         <w:rPr>
@@ -5488,7 +5088,7 @@
           <w:sz w:val="18"/>
           <w:szCs w:val="18"/>
         </w:rPr>
-        <w:t>Acoustical</w:t>
+        <w:t>America,</w:t>
       </w:r>
       <w:r>
         <w:rPr>
@@ -5505,7 +5105,7 @@
           <w:sz w:val="18"/>
           <w:szCs w:val="18"/>
         </w:rPr>
-        <w:t>Society</w:t>
+        <w:t>137(4),</w:t>
       </w:r>
       <w:r>
         <w:rPr>
@@ -5522,57 +5122,6 @@
           <w:sz w:val="18"/>
           <w:szCs w:val="18"/>
         </w:rPr>
-        <w:t>of</w:t>
-      </w:r>
-      <w:r>
-        <w:rPr>
-          <w:rFonts w:ascii="Lato" w:hAnsi="Lato"/>
-          <w:spacing w:val="-10"/>
-          <w:sz w:val="18"/>
-          <w:szCs w:val="18"/>
-        </w:rPr>
-        <w:t xml:space="preserve"> </w:t>
-      </w:r>
-      <w:r>
-        <w:rPr>
-          <w:rFonts w:ascii="Lato" w:hAnsi="Lato"/>
-          <w:sz w:val="18"/>
-          <w:szCs w:val="18"/>
-        </w:rPr>
-        <w:t>America,</w:t>
-      </w:r>
-      <w:r>
-        <w:rPr>
-          <w:rFonts w:ascii="Lato" w:hAnsi="Lato"/>
-          <w:spacing w:val="-10"/>
-          <w:sz w:val="18"/>
-          <w:szCs w:val="18"/>
-        </w:rPr>
-        <w:t xml:space="preserve"> </w:t>
-      </w:r>
-      <w:r>
-        <w:rPr>
-          <w:rFonts w:ascii="Lato" w:hAnsi="Lato"/>
-          <w:sz w:val="18"/>
-          <w:szCs w:val="18"/>
-        </w:rPr>
-        <w:t>137(4),</w:t>
-      </w:r>
-      <w:r>
-        <w:rPr>
-          <w:rFonts w:ascii="Lato" w:hAnsi="Lato"/>
-          <w:spacing w:val="-10"/>
-          <w:sz w:val="18"/>
-          <w:szCs w:val="18"/>
-        </w:rPr>
-        <w:t xml:space="preserve"> </w:t>
-      </w:r>
-      <w:r>
-        <w:rPr>
-          <w:rFonts w:ascii="Lato" w:hAnsi="Lato"/>
-          <w:sz w:val="18"/>
-          <w:szCs w:val="18"/>
-        </w:rPr>
         <w:t>2025.</w:t>
       </w:r>
       <w:r>
@@ -5592,50 +5141,17 @@
         </w:rPr>
         <w:t>[</w:t>
       </w:r>
-      <w:proofErr w:type="spellStart"/>
-      <w:r>
-        <w:rPr>
-          <w:rFonts w:ascii="Lato" w:hAnsi="Lato"/>
-          <w:sz w:val="18"/>
-          <w:szCs w:val="18"/>
-        </w:rPr>
-        <w:fldChar w:fldCharType="begin"/>
-      </w:r>
-      <w:r>
-        <w:rPr>
-          <w:rFonts w:ascii="Lato" w:hAnsi="Lato"/>
-          <w:sz w:val="18"/>
-          <w:szCs w:val="18"/>
-        </w:rPr>
-        <w:instrText xml:space="preserve"> HYPERLINK "https://doi.org/10.1121/1.4916271" \h </w:instrText>
-      </w:r>
-      <w:r>
-        <w:rPr>
-          <w:rFonts w:ascii="Lato" w:hAnsi="Lato"/>
-          <w:sz w:val="18"/>
-          <w:szCs w:val="18"/>
-        </w:rPr>
-        <w:fldChar w:fldCharType="separate"/>
-      </w:r>
-      <w:r>
-        <w:rPr>
-          <w:rFonts w:ascii="Lato" w:hAnsi="Lato"/>
-          <w:color w:val="7F7F7F"/>
-          <w:sz w:val="18"/>
-          <w:szCs w:val="18"/>
-        </w:rPr>
-        <w:t>doi</w:t>
-      </w:r>
-      <w:proofErr w:type="spellEnd"/>
-      <w:r>
-        <w:rPr>
-          <w:rFonts w:ascii="Lato" w:hAnsi="Lato"/>
-          <w:color w:val="7F7F7F"/>
-          <w:sz w:val="18"/>
-          <w:szCs w:val="18"/>
-        </w:rPr>
-        <w:fldChar w:fldCharType="end"/>
-      </w:r>
+      <w:hyperlink r:id="rId13">
+        <w:r>
+          <w:rPr>
+            <w:rFonts w:ascii="Lato" w:hAnsi="Lato"/>
+            <w:color w:val="7F7F7F"/>
+            <w:sz w:val="18"/>
+            <w:szCs w:val="18"/>
+          </w:rPr>
+          <w:t>doi</w:t>
+        </w:r>
+      </w:hyperlink>
       <w:r>
         <w:rPr>
           <w:rFonts w:ascii="Lato" w:hAnsi="Lato"/>
@@ -5677,7 +5193,35 @@
           <w:sz w:val="18"/>
           <w:szCs w:val="18"/>
         </w:rPr>
-        <w:t>PhD co-supervision: 4; MSc co-supervision: 6</w:t>
+        <w:t>PhD co-supervision: 4; MSc</w:t>
+      </w:r>
+      <w:r>
+        <w:rPr>
+          <w:rFonts w:ascii="Lato" w:hAnsi="Lato"/>
+          <w:sz w:val="18"/>
+          <w:szCs w:val="18"/>
+        </w:rPr>
+        <w:t>/BSc</w:t>
+      </w:r>
+    </w:p>
+    <w:p>
+      <w:pPr>
+        <w:pStyle w:val="BodyText"/>
+        <w:spacing w:before="61"/>
+        <w:jc w:val="both"/>
+        <w:rPr>
+          <w:rFonts w:ascii="Lato" w:hAnsi="Lato"/>
+          <w:sz w:val="18"/>
+          <w:szCs w:val="18"/>
+        </w:rPr>
+      </w:pPr>
+      <w:r>
+        <w:rPr>
+          <w:rFonts w:ascii="Lato" w:hAnsi="Lato"/>
+          <w:sz w:val="18"/>
+          <w:szCs w:val="18"/>
+        </w:rPr>
+        <w:t xml:space="preserve"> co-supervision: 6</w:t>
       </w:r>
     </w:p>
     <w:p>
@@ -6327,15 +5871,7 @@
           <w:sz w:val="18"/>
           <w:szCs w:val="18"/>
         </w:rPr>
-        <w:t xml:space="preserve">Editor </w:t>
-      </w:r>
-      <w:r>
-        <w:rPr>
-          <w:rFonts w:ascii="Lato" w:hAnsi="Lato"/>
-          <w:sz w:val="18"/>
-          <w:szCs w:val="18"/>
-        </w:rPr>
-        <w:t xml:space="preserve">for Audiology Research; Reviewer for Journal of the Association for Research in Otolaryngology, </w:t>
+        <w:t xml:space="preserve">Editor for Audiology Research; Reviewer for Journal of the Association for Research in Otolaryngology, </w:t>
       </w:r>
       <w:r>
         <w:rPr>
@@ -6539,6 +6075,7 @@
           <w:sz w:val="18"/>
           <w:szCs w:val="18"/>
         </w:rPr>
+        <w:lastRenderedPageBreak/>
         <w:t>Audio,</w:t>
       </w:r>
       <w:r>
@@ -7044,6 +6581,7 @@
   <w:style w:type="character" w:default="1" w:styleId="DefaultParagraphFont">
     <w:name w:val="Default Paragraph Font"/>
     <w:uiPriority w:val="1"/>
+    <w:semiHidden/>
     <w:unhideWhenUsed/>
   </w:style>
   <w:style w:type="table" w:default="1" w:styleId="TableNormal">

</xml_diff>

<commit_message>
New formats for Lisbeth's PhD application
</commit_message>
<xml_diff>
--- a/kressner-cv-one-page.docx
+++ b/kressner-cv-one-page.docx
@@ -18,8 +18,17 @@
           <w:rFonts w:ascii="Lato Light" w:hAnsi="Lato Light" w:cs="Kannada Sangam MN"/>
           <w:sz w:val="43"/>
         </w:rPr>
-        <w:t>Abigail Anne Kressner</w:t>
-      </w:r>
+        <w:t xml:space="preserve">Abigail Anne </w:t>
+      </w:r>
+      <w:proofErr w:type="spellStart"/>
+      <w:r>
+        <w:rPr>
+          <w:rFonts w:ascii="Lato Light" w:hAnsi="Lato Light" w:cs="Kannada Sangam MN"/>
+          <w:sz w:val="43"/>
+        </w:rPr>
+        <w:t>Kressner</w:t>
+      </w:r>
+      <w:proofErr w:type="spellEnd"/>
     </w:p>
     <w:p>
       <w:pPr>
@@ -463,6 +472,7 @@
         </w:rPr>
         <w:t xml:space="preserve"> </w:t>
       </w:r>
+      <w:proofErr w:type="spellStart"/>
       <w:r>
         <w:rPr>
           <w:rFonts w:ascii="Lato" w:hAnsi="Lato"/>
@@ -471,6 +481,7 @@
         </w:rPr>
         <w:t>Rigshospitalet</w:t>
       </w:r>
+      <w:proofErr w:type="spellEnd"/>
     </w:p>
     <w:p>
       <w:pPr>
@@ -899,6 +910,7 @@
         </w:rPr>
         <w:t xml:space="preserve"> </w:t>
       </w:r>
+      <w:proofErr w:type="spellStart"/>
       <w:r>
         <w:rPr>
           <w:rFonts w:ascii="Lato" w:hAnsi="Lato"/>
@@ -907,6 +919,7 @@
         </w:rPr>
         <w:t>Widex</w:t>
       </w:r>
+      <w:proofErr w:type="spellEnd"/>
       <w:r>
         <w:rPr>
           <w:rFonts w:ascii="Lato" w:hAnsi="Lato"/>
@@ -950,13 +963,23 @@
         </w:rPr>
         <w:t xml:space="preserve"> </w:t>
       </w:r>
-      <w:r>
-        <w:rPr>
-          <w:rFonts w:ascii="Lato" w:hAnsi="Lato"/>
-          <w:sz w:val="18"/>
-          <w:szCs w:val="18"/>
-        </w:rPr>
-        <w:t>Værløse,</w:t>
+      <w:proofErr w:type="spellStart"/>
+      <w:r>
+        <w:rPr>
+          <w:rFonts w:ascii="Lato" w:hAnsi="Lato"/>
+          <w:sz w:val="18"/>
+          <w:szCs w:val="18"/>
+        </w:rPr>
+        <w:t>Værløse</w:t>
+      </w:r>
+      <w:proofErr w:type="spellEnd"/>
+      <w:r>
+        <w:rPr>
+          <w:rFonts w:ascii="Lato" w:hAnsi="Lato"/>
+          <w:sz w:val="18"/>
+          <w:szCs w:val="18"/>
+        </w:rPr>
+        <w:t>,</w:t>
       </w:r>
       <w:r>
         <w:rPr>
@@ -1218,13 +1241,23 @@
         </w:rPr>
         <w:t xml:space="preserve"> </w:t>
       </w:r>
-      <w:r>
-        <w:rPr>
-          <w:rFonts w:ascii="Lato" w:hAnsi="Lato"/>
-          <w:sz w:val="18"/>
-          <w:szCs w:val="18"/>
-        </w:rPr>
-        <w:t>AuSIM,</w:t>
+      <w:proofErr w:type="spellStart"/>
+      <w:r>
+        <w:rPr>
+          <w:rFonts w:ascii="Lato" w:hAnsi="Lato"/>
+          <w:sz w:val="18"/>
+          <w:szCs w:val="18"/>
+        </w:rPr>
+        <w:t>AuSIM</w:t>
+      </w:r>
+      <w:proofErr w:type="spellEnd"/>
+      <w:r>
+        <w:rPr>
+          <w:rFonts w:ascii="Lato" w:hAnsi="Lato"/>
+          <w:sz w:val="18"/>
+          <w:szCs w:val="18"/>
+        </w:rPr>
+        <w:t>,</w:t>
       </w:r>
       <w:r>
         <w:rPr>
@@ -1363,7 +1396,25 @@
           <w:szCs w:val="18"/>
         </w:rPr>
         <w:tab/>
-        <w:t>Project grant co-funded by GN Resound, Widex, and Demant (PI; DKK 1.5m)</w:t>
+        <w:t xml:space="preserve">Project grant co-funded by GN Resound, </w:t>
+      </w:r>
+      <w:proofErr w:type="spellStart"/>
+      <w:r>
+        <w:rPr>
+          <w:rFonts w:ascii="Lato" w:hAnsi="Lato"/>
+          <w:sz w:val="18"/>
+          <w:szCs w:val="18"/>
+        </w:rPr>
+        <w:t>Widex</w:t>
+      </w:r>
+      <w:proofErr w:type="spellEnd"/>
+      <w:r>
+        <w:rPr>
+          <w:rFonts w:ascii="Lato" w:hAnsi="Lato"/>
+          <w:sz w:val="18"/>
+          <w:szCs w:val="18"/>
+        </w:rPr>
+        <w:t>, and Demant (PI; DKK 1.5m)</w:t>
       </w:r>
     </w:p>
     <w:p>
@@ -1395,7 +1446,43 @@
           <w:szCs w:val="18"/>
         </w:rPr>
         <w:tab/>
-        <w:t>Postdoctoral grant from Det Frie Forskningsråd (DFF; Danish Council for Independent Research; DKK 1.8m)</w:t>
+        <w:t xml:space="preserve">Postdoctoral grant from Det </w:t>
+      </w:r>
+      <w:proofErr w:type="spellStart"/>
+      <w:r>
+        <w:rPr>
+          <w:rFonts w:ascii="Lato" w:hAnsi="Lato"/>
+          <w:sz w:val="18"/>
+          <w:szCs w:val="18"/>
+        </w:rPr>
+        <w:t>Frie</w:t>
+      </w:r>
+      <w:proofErr w:type="spellEnd"/>
+      <w:r>
+        <w:rPr>
+          <w:rFonts w:ascii="Lato" w:hAnsi="Lato"/>
+          <w:sz w:val="18"/>
+          <w:szCs w:val="18"/>
+        </w:rPr>
+        <w:t xml:space="preserve"> </w:t>
+      </w:r>
+      <w:proofErr w:type="spellStart"/>
+      <w:r>
+        <w:rPr>
+          <w:rFonts w:ascii="Lato" w:hAnsi="Lato"/>
+          <w:sz w:val="18"/>
+          <w:szCs w:val="18"/>
+        </w:rPr>
+        <w:t>Forskningsråd</w:t>
+      </w:r>
+      <w:proofErr w:type="spellEnd"/>
+      <w:r>
+        <w:rPr>
+          <w:rFonts w:ascii="Lato" w:hAnsi="Lato"/>
+          <w:sz w:val="18"/>
+          <w:szCs w:val="18"/>
+        </w:rPr>
+        <w:t xml:space="preserve"> (DFF; Danish Council for Independent Research; DKK 1.8m)</w:t>
       </w:r>
     </w:p>
     <w:p>
@@ -1576,7 +1663,24 @@
           <w:szCs w:val="18"/>
         </w:rPr>
         <w:tab/>
-        <w:t>Chih Foundation Research Award</w:t>
+      </w:r>
+      <w:proofErr w:type="spellStart"/>
+      <w:r>
+        <w:rPr>
+          <w:rFonts w:ascii="Lato" w:hAnsi="Lato"/>
+          <w:sz w:val="18"/>
+          <w:szCs w:val="18"/>
+        </w:rPr>
+        <w:t>Chih</w:t>
+      </w:r>
+      <w:proofErr w:type="spellEnd"/>
+      <w:r>
+        <w:rPr>
+          <w:rFonts w:ascii="Lato" w:hAnsi="Lato"/>
+          <w:sz w:val="18"/>
+          <w:szCs w:val="18"/>
+        </w:rPr>
+        <w:t xml:space="preserve"> Foundation Research Award</w:t>
       </w:r>
     </w:p>
     <w:p>
@@ -1823,13 +1927,23 @@
         </w:rPr>
         <w:t xml:space="preserve"> </w:t>
       </w:r>
-      <w:r>
-        <w:rPr>
-          <w:rFonts w:ascii="Lato" w:hAnsi="Lato"/>
-          <w:sz w:val="18"/>
-          <w:szCs w:val="18"/>
-        </w:rPr>
-        <w:t>Kressner,</w:t>
+      <w:proofErr w:type="spellStart"/>
+      <w:r>
+        <w:rPr>
+          <w:rFonts w:ascii="Lato" w:hAnsi="Lato"/>
+          <w:sz w:val="18"/>
+          <w:szCs w:val="18"/>
+        </w:rPr>
+        <w:t>Kressner</w:t>
+      </w:r>
+      <w:proofErr w:type="spellEnd"/>
+      <w:r>
+        <w:rPr>
+          <w:rFonts w:ascii="Lato" w:hAnsi="Lato"/>
+          <w:sz w:val="18"/>
+          <w:szCs w:val="18"/>
+        </w:rPr>
+        <w:t>,</w:t>
       </w:r>
       <w:r>
         <w:rPr>
@@ -1874,13 +1988,23 @@
         </w:rPr>
         <w:t xml:space="preserve"> </w:t>
       </w:r>
-      <w:r>
-        <w:rPr>
-          <w:rFonts w:ascii="Lato" w:hAnsi="Lato"/>
-          <w:sz w:val="18"/>
-          <w:szCs w:val="18"/>
-        </w:rPr>
-        <w:t>Baungaard,</w:t>
+      <w:proofErr w:type="spellStart"/>
+      <w:r>
+        <w:rPr>
+          <w:rFonts w:ascii="Lato" w:hAnsi="Lato"/>
+          <w:sz w:val="18"/>
+          <w:szCs w:val="18"/>
+        </w:rPr>
+        <w:t>Baungaard</w:t>
+      </w:r>
+      <w:proofErr w:type="spellEnd"/>
+      <w:r>
+        <w:rPr>
+          <w:rFonts w:ascii="Lato" w:hAnsi="Lato"/>
+          <w:sz w:val="18"/>
+          <w:szCs w:val="18"/>
+        </w:rPr>
+        <w:t>,</w:t>
       </w:r>
       <w:r>
         <w:rPr>
@@ -1925,13 +2049,23 @@
         </w:rPr>
         <w:t xml:space="preserve"> </w:t>
       </w:r>
-      <w:r>
-        <w:rPr>
-          <w:rFonts w:ascii="Lato" w:hAnsi="Lato"/>
-          <w:sz w:val="18"/>
-          <w:szCs w:val="18"/>
-        </w:rPr>
-        <w:t>Sandvej,</w:t>
+      <w:proofErr w:type="spellStart"/>
+      <w:r>
+        <w:rPr>
+          <w:rFonts w:ascii="Lato" w:hAnsi="Lato"/>
+          <w:sz w:val="18"/>
+          <w:szCs w:val="18"/>
+        </w:rPr>
+        <w:t>Sandvej</w:t>
+      </w:r>
+      <w:proofErr w:type="spellEnd"/>
+      <w:r>
+        <w:rPr>
+          <w:rFonts w:ascii="Lato" w:hAnsi="Lato"/>
+          <w:sz w:val="18"/>
+          <w:szCs w:val="18"/>
+        </w:rPr>
+        <w:t>,</w:t>
       </w:r>
       <w:r>
         <w:rPr>
@@ -1976,13 +2110,23 @@
         </w:rPr>
         <w:t xml:space="preserve"> </w:t>
       </w:r>
-      <w:r>
-        <w:rPr>
-          <w:rFonts w:ascii="Lato" w:hAnsi="Lato"/>
-          <w:sz w:val="18"/>
-          <w:szCs w:val="18"/>
-        </w:rPr>
-        <w:t>Bille,</w:t>
+      <w:proofErr w:type="spellStart"/>
+      <w:r>
+        <w:rPr>
+          <w:rFonts w:ascii="Lato" w:hAnsi="Lato"/>
+          <w:sz w:val="18"/>
+          <w:szCs w:val="18"/>
+        </w:rPr>
+        <w:t>Bille</w:t>
+      </w:r>
+      <w:proofErr w:type="spellEnd"/>
+      <w:r>
+        <w:rPr>
+          <w:rFonts w:ascii="Lato" w:hAnsi="Lato"/>
+          <w:sz w:val="18"/>
+          <w:szCs w:val="18"/>
+        </w:rPr>
+        <w:t>,</w:t>
       </w:r>
       <w:r>
         <w:rPr>
@@ -2027,13 +2171,23 @@
         </w:rPr>
         <w:t xml:space="preserve"> </w:t>
       </w:r>
-      <w:r>
-        <w:rPr>
-          <w:rFonts w:ascii="Lato" w:hAnsi="Lato"/>
-          <w:sz w:val="18"/>
-          <w:szCs w:val="18"/>
-        </w:rPr>
-        <w:t>Cayé-Thomasen,</w:t>
+      <w:proofErr w:type="spellStart"/>
+      <w:r>
+        <w:rPr>
+          <w:rFonts w:ascii="Lato" w:hAnsi="Lato"/>
+          <w:sz w:val="18"/>
+          <w:szCs w:val="18"/>
+        </w:rPr>
+        <w:t>Cayé-Thomasen</w:t>
+      </w:r>
+      <w:proofErr w:type="spellEnd"/>
+      <w:r>
+        <w:rPr>
+          <w:rFonts w:ascii="Lato" w:hAnsi="Lato"/>
+          <w:sz w:val="18"/>
+          <w:szCs w:val="18"/>
+        </w:rPr>
+        <w:t>,</w:t>
       </w:r>
       <w:r>
         <w:rPr>
@@ -2306,7 +2460,25 @@
           <w:sz w:val="18"/>
           <w:szCs w:val="18"/>
         </w:rPr>
-        <w:t>Oto-Laryngologica,</w:t>
+        <w:t>Oto-</w:t>
+      </w:r>
+      <w:proofErr w:type="spellStart"/>
+      <w:r>
+        <w:rPr>
+          <w:rFonts w:ascii="Lato" w:hAnsi="Lato"/>
+          <w:sz w:val="18"/>
+          <w:szCs w:val="18"/>
+        </w:rPr>
+        <w:t>Laryngologica</w:t>
+      </w:r>
+      <w:proofErr w:type="spellEnd"/>
+      <w:r>
+        <w:rPr>
+          <w:rFonts w:ascii="Lato" w:hAnsi="Lato"/>
+          <w:sz w:val="18"/>
+          <w:szCs w:val="18"/>
+        </w:rPr>
+        <w:t>,</w:t>
       </w:r>
       <w:r>
         <w:rPr>
@@ -2359,17 +2531,35 @@
         </w:rPr>
         <w:t>[</w:t>
       </w:r>
-      <w:hyperlink r:id="rId8">
-        <w:r>
-          <w:rPr>
-            <w:rFonts w:ascii="Lato" w:hAnsi="Lato"/>
-            <w:color w:val="7F7F7F"/>
-            <w:sz w:val="18"/>
-            <w:szCs w:val="18"/>
-          </w:rPr>
-          <w:t>doi</w:t>
-        </w:r>
-      </w:hyperlink>
+      <w:proofErr w:type="spellStart"/>
+      <w:r>
+        <w:fldChar w:fldCharType="begin"/>
+      </w:r>
+      <w:r>
+        <w:instrText xml:space="preserve"> HYPERLINK "https://doi.org/10.1080/00016489.2020.1816656" \h </w:instrText>
+      </w:r>
+      <w:r>
+        <w:fldChar w:fldCharType="separate"/>
+      </w:r>
+      <w:r>
+        <w:rPr>
+          <w:rFonts w:ascii="Lato" w:hAnsi="Lato"/>
+          <w:color w:val="7F7F7F"/>
+          <w:sz w:val="18"/>
+          <w:szCs w:val="18"/>
+        </w:rPr>
+        <w:t>doi</w:t>
+      </w:r>
+      <w:proofErr w:type="spellEnd"/>
+      <w:r>
+        <w:rPr>
+          <w:rFonts w:ascii="Lato" w:hAnsi="Lato"/>
+          <w:color w:val="7F7F7F"/>
+          <w:sz w:val="18"/>
+          <w:szCs w:val="18"/>
+        </w:rPr>
+        <w:fldChar w:fldCharType="end"/>
+      </w:r>
       <w:r>
         <w:rPr>
           <w:rFonts w:ascii="Lato" w:hAnsi="Lato"/>
@@ -2426,13 +2616,23 @@
         </w:rPr>
         <w:t xml:space="preserve"> </w:t>
       </w:r>
-      <w:r>
-        <w:rPr>
-          <w:rFonts w:ascii="Lato" w:hAnsi="Lato"/>
-          <w:sz w:val="18"/>
-          <w:szCs w:val="18"/>
-        </w:rPr>
-        <w:t>Mauger,</w:t>
+      <w:proofErr w:type="spellStart"/>
+      <w:r>
+        <w:rPr>
+          <w:rFonts w:ascii="Lato" w:hAnsi="Lato"/>
+          <w:sz w:val="18"/>
+          <w:szCs w:val="18"/>
+        </w:rPr>
+        <w:t>Mauger</w:t>
+      </w:r>
+      <w:proofErr w:type="spellEnd"/>
+      <w:r>
+        <w:rPr>
+          <w:rFonts w:ascii="Lato" w:hAnsi="Lato"/>
+          <w:sz w:val="18"/>
+          <w:szCs w:val="18"/>
+        </w:rPr>
+        <w:t>,</w:t>
       </w:r>
       <w:r>
         <w:rPr>
@@ -2477,13 +2677,23 @@
         </w:rPr>
         <w:t xml:space="preserve"> </w:t>
       </w:r>
-      <w:r>
-        <w:rPr>
-          <w:rFonts w:ascii="Lato" w:hAnsi="Lato"/>
-          <w:sz w:val="18"/>
-          <w:szCs w:val="18"/>
-        </w:rPr>
-        <w:t>Kressner,</w:t>
+      <w:proofErr w:type="spellStart"/>
+      <w:r>
+        <w:rPr>
+          <w:rFonts w:ascii="Lato" w:hAnsi="Lato"/>
+          <w:sz w:val="18"/>
+          <w:szCs w:val="18"/>
+        </w:rPr>
+        <w:t>Kressner</w:t>
+      </w:r>
+      <w:proofErr w:type="spellEnd"/>
+      <w:r>
+        <w:rPr>
+          <w:rFonts w:ascii="Lato" w:hAnsi="Lato"/>
+          <w:sz w:val="18"/>
+          <w:szCs w:val="18"/>
+        </w:rPr>
+        <w:t>,</w:t>
       </w:r>
       <w:r>
         <w:rPr>
@@ -2581,13 +2791,23 @@
         </w:rPr>
         <w:t xml:space="preserve"> </w:t>
       </w:r>
-      <w:r>
-        <w:rPr>
-          <w:rFonts w:ascii="Lato" w:hAnsi="Lato"/>
-          <w:sz w:val="18"/>
-          <w:szCs w:val="18"/>
-        </w:rPr>
-        <w:t>Dau,</w:t>
+      <w:proofErr w:type="spellStart"/>
+      <w:r>
+        <w:rPr>
+          <w:rFonts w:ascii="Lato" w:hAnsi="Lato"/>
+          <w:sz w:val="18"/>
+          <w:szCs w:val="18"/>
+        </w:rPr>
+        <w:t>Dau</w:t>
+      </w:r>
+      <w:proofErr w:type="spellEnd"/>
+      <w:r>
+        <w:rPr>
+          <w:rFonts w:ascii="Lato" w:hAnsi="Lato"/>
+          <w:sz w:val="18"/>
+          <w:szCs w:val="18"/>
+        </w:rPr>
+        <w:t>,</w:t>
       </w:r>
       <w:r>
         <w:rPr>
@@ -3049,17 +3269,35 @@
         </w:rPr>
         <w:t>[</w:t>
       </w:r>
-      <w:hyperlink r:id="rId9">
-        <w:r>
-          <w:rPr>
-            <w:rFonts w:ascii="Lato" w:hAnsi="Lato"/>
-            <w:color w:val="7F7F7F"/>
-            <w:sz w:val="18"/>
-            <w:szCs w:val="18"/>
-          </w:rPr>
-          <w:t>doi</w:t>
-        </w:r>
-      </w:hyperlink>
+      <w:proofErr w:type="spellStart"/>
+      <w:r>
+        <w:fldChar w:fldCharType="begin"/>
+      </w:r>
+      <w:r>
+        <w:instrText xml:space="preserve"> HYPERLINK "https://doi.org/10.1121/1.5089887" \h </w:instrText>
+      </w:r>
+      <w:r>
+        <w:fldChar w:fldCharType="separate"/>
+      </w:r>
+      <w:r>
+        <w:rPr>
+          <w:rFonts w:ascii="Lato" w:hAnsi="Lato"/>
+          <w:color w:val="7F7F7F"/>
+          <w:sz w:val="18"/>
+          <w:szCs w:val="18"/>
+        </w:rPr>
+        <w:t>doi</w:t>
+      </w:r>
+      <w:proofErr w:type="spellEnd"/>
+      <w:r>
+        <w:rPr>
+          <w:rFonts w:ascii="Lato" w:hAnsi="Lato"/>
+          <w:color w:val="7F7F7F"/>
+          <w:sz w:val="18"/>
+          <w:szCs w:val="18"/>
+        </w:rPr>
+        <w:fldChar w:fldCharType="end"/>
+      </w:r>
       <w:r>
         <w:rPr>
           <w:rFonts w:ascii="Lato" w:hAnsi="Lato"/>
@@ -3081,13 +3319,23 @@
           <w:szCs w:val="18"/>
         </w:rPr>
       </w:pPr>
-      <w:r>
-        <w:rPr>
-          <w:rFonts w:ascii="Lato" w:hAnsi="Lato"/>
-          <w:sz w:val="18"/>
-          <w:szCs w:val="18"/>
-        </w:rPr>
-        <w:t>Kressner,</w:t>
+      <w:proofErr w:type="spellStart"/>
+      <w:r>
+        <w:rPr>
+          <w:rFonts w:ascii="Lato" w:hAnsi="Lato"/>
+          <w:sz w:val="18"/>
+          <w:szCs w:val="18"/>
+        </w:rPr>
+        <w:t>Kressner</w:t>
+      </w:r>
+      <w:proofErr w:type="spellEnd"/>
+      <w:r>
+        <w:rPr>
+          <w:rFonts w:ascii="Lato" w:hAnsi="Lato"/>
+          <w:sz w:val="18"/>
+          <w:szCs w:val="18"/>
+        </w:rPr>
+        <w:t>,</w:t>
       </w:r>
       <w:r>
         <w:rPr>
@@ -3185,13 +3433,23 @@
         </w:rPr>
         <w:t xml:space="preserve"> </w:t>
       </w:r>
-      <w:r>
-        <w:rPr>
-          <w:rFonts w:ascii="Lato" w:hAnsi="Lato"/>
-          <w:sz w:val="18"/>
-          <w:szCs w:val="18"/>
-        </w:rPr>
-        <w:t>Dau,</w:t>
+      <w:proofErr w:type="spellStart"/>
+      <w:r>
+        <w:rPr>
+          <w:rFonts w:ascii="Lato" w:hAnsi="Lato"/>
+          <w:sz w:val="18"/>
+          <w:szCs w:val="18"/>
+        </w:rPr>
+        <w:t>Dau</w:t>
+      </w:r>
+      <w:proofErr w:type="spellEnd"/>
+      <w:r>
+        <w:rPr>
+          <w:rFonts w:ascii="Lato" w:hAnsi="Lato"/>
+          <w:sz w:val="18"/>
+          <w:szCs w:val="18"/>
+        </w:rPr>
+        <w:t>,</w:t>
       </w:r>
       <w:r>
         <w:rPr>
@@ -3449,17 +3707,35 @@
         </w:rPr>
         <w:t>[</w:t>
       </w:r>
-      <w:hyperlink r:id="rId10">
-        <w:r>
-          <w:rPr>
-            <w:rFonts w:ascii="Lato" w:hAnsi="Lato"/>
-            <w:color w:val="7F7F7F"/>
-            <w:sz w:val="18"/>
-            <w:szCs w:val="18"/>
-          </w:rPr>
-          <w:t>doi</w:t>
-        </w:r>
-      </w:hyperlink>
+      <w:proofErr w:type="spellStart"/>
+      <w:r>
+        <w:fldChar w:fldCharType="begin"/>
+      </w:r>
+      <w:r>
+        <w:instrText xml:space="preserve"> HYPERLINK "https://doi.org/10.1177/2331216519825930" \h </w:instrText>
+      </w:r>
+      <w:r>
+        <w:fldChar w:fldCharType="separate"/>
+      </w:r>
+      <w:r>
+        <w:rPr>
+          <w:rFonts w:ascii="Lato" w:hAnsi="Lato"/>
+          <w:color w:val="7F7F7F"/>
+          <w:sz w:val="18"/>
+          <w:szCs w:val="18"/>
+        </w:rPr>
+        <w:t>doi</w:t>
+      </w:r>
+      <w:proofErr w:type="spellEnd"/>
+      <w:r>
+        <w:rPr>
+          <w:rFonts w:ascii="Lato" w:hAnsi="Lato"/>
+          <w:color w:val="7F7F7F"/>
+          <w:sz w:val="18"/>
+          <w:szCs w:val="18"/>
+        </w:rPr>
+        <w:fldChar w:fldCharType="end"/>
+      </w:r>
       <w:r>
         <w:rPr>
           <w:rFonts w:ascii="Lato" w:hAnsi="Lato"/>
@@ -3481,13 +3757,23 @@
           <w:szCs w:val="18"/>
         </w:rPr>
       </w:pPr>
-      <w:r>
-        <w:rPr>
-          <w:rFonts w:ascii="Lato" w:hAnsi="Lato"/>
-          <w:sz w:val="18"/>
-          <w:szCs w:val="18"/>
-        </w:rPr>
-        <w:t>Kressner,</w:t>
+      <w:proofErr w:type="spellStart"/>
+      <w:r>
+        <w:rPr>
+          <w:rFonts w:ascii="Lato" w:hAnsi="Lato"/>
+          <w:sz w:val="18"/>
+          <w:szCs w:val="18"/>
+        </w:rPr>
+        <w:t>Kressner</w:t>
+      </w:r>
+      <w:proofErr w:type="spellEnd"/>
+      <w:r>
+        <w:rPr>
+          <w:rFonts w:ascii="Lato" w:hAnsi="Lato"/>
+          <w:sz w:val="18"/>
+          <w:szCs w:val="18"/>
+        </w:rPr>
+        <w:t>,</w:t>
       </w:r>
       <w:r>
         <w:rPr>
@@ -3999,17 +4285,35 @@
         </w:rPr>
         <w:t>[</w:t>
       </w:r>
-      <w:hyperlink r:id="rId11">
-        <w:r>
-          <w:rPr>
-            <w:rFonts w:ascii="Lato" w:hAnsi="Lato"/>
-            <w:color w:val="7F7F7F"/>
-            <w:sz w:val="18"/>
-            <w:szCs w:val="18"/>
-          </w:rPr>
-          <w:t>doi</w:t>
-        </w:r>
-      </w:hyperlink>
+      <w:proofErr w:type="spellStart"/>
+      <w:r>
+        <w:fldChar w:fldCharType="begin"/>
+      </w:r>
+      <w:r>
+        <w:instrText xml:space="preserve"> HYPERLINK "https://doi.org/10.1121/1.5051640" \h </w:instrText>
+      </w:r>
+      <w:r>
+        <w:fldChar w:fldCharType="separate"/>
+      </w:r>
+      <w:r>
+        <w:rPr>
+          <w:rFonts w:ascii="Lato" w:hAnsi="Lato"/>
+          <w:color w:val="7F7F7F"/>
+          <w:sz w:val="18"/>
+          <w:szCs w:val="18"/>
+        </w:rPr>
+        <w:t>doi</w:t>
+      </w:r>
+      <w:proofErr w:type="spellEnd"/>
+      <w:r>
+        <w:rPr>
+          <w:rFonts w:ascii="Lato" w:hAnsi="Lato"/>
+          <w:color w:val="7F7F7F"/>
+          <w:sz w:val="18"/>
+          <w:szCs w:val="18"/>
+        </w:rPr>
+        <w:fldChar w:fldCharType="end"/>
+      </w:r>
       <w:r>
         <w:rPr>
           <w:rFonts w:ascii="Lato" w:hAnsi="Lato"/>
@@ -4031,13 +4335,23 @@
           <w:szCs w:val="18"/>
         </w:rPr>
       </w:pPr>
-      <w:r>
-        <w:rPr>
-          <w:rFonts w:ascii="Lato" w:hAnsi="Lato"/>
-          <w:sz w:val="18"/>
-          <w:szCs w:val="18"/>
-        </w:rPr>
-        <w:t>Kressner,</w:t>
+      <w:proofErr w:type="spellStart"/>
+      <w:r>
+        <w:rPr>
+          <w:rFonts w:ascii="Lato" w:hAnsi="Lato"/>
+          <w:sz w:val="18"/>
+          <w:szCs w:val="18"/>
+        </w:rPr>
+        <w:t>Kressner</w:t>
+      </w:r>
+      <w:proofErr w:type="spellEnd"/>
+      <w:r>
+        <w:rPr>
+          <w:rFonts w:ascii="Lato" w:hAnsi="Lato"/>
+          <w:sz w:val="18"/>
+          <w:szCs w:val="18"/>
+        </w:rPr>
+        <w:t>,</w:t>
       </w:r>
       <w:r>
         <w:rPr>
@@ -4184,13 +4498,23 @@
         </w:rPr>
         <w:t xml:space="preserve"> </w:t>
       </w:r>
-      <w:r>
-        <w:rPr>
-          <w:rFonts w:ascii="Lato" w:hAnsi="Lato"/>
-          <w:sz w:val="18"/>
-          <w:szCs w:val="18"/>
-        </w:rPr>
-        <w:t>Rozell,</w:t>
+      <w:proofErr w:type="spellStart"/>
+      <w:r>
+        <w:rPr>
+          <w:rFonts w:ascii="Lato" w:hAnsi="Lato"/>
+          <w:sz w:val="18"/>
+          <w:szCs w:val="18"/>
+        </w:rPr>
+        <w:t>Rozell</w:t>
+      </w:r>
+      <w:proofErr w:type="spellEnd"/>
+      <w:r>
+        <w:rPr>
+          <w:rFonts w:ascii="Lato" w:hAnsi="Lato"/>
+          <w:sz w:val="18"/>
+          <w:szCs w:val="18"/>
+        </w:rPr>
+        <w:t>,</w:t>
       </w:r>
       <w:r>
         <w:rPr>
@@ -4600,17 +4924,35 @@
         </w:rPr>
         <w:t>[</w:t>
       </w:r>
-      <w:hyperlink r:id="rId12">
-        <w:r>
-          <w:rPr>
-            <w:rFonts w:ascii="Lato" w:hAnsi="Lato"/>
-            <w:color w:val="7F7F7F"/>
-            <w:sz w:val="18"/>
-            <w:szCs w:val="18"/>
-          </w:rPr>
-          <w:t>doi</w:t>
-        </w:r>
-      </w:hyperlink>
+      <w:proofErr w:type="spellStart"/>
+      <w:r>
+        <w:fldChar w:fldCharType="begin"/>
+      </w:r>
+      <w:r>
+        <w:instrText xml:space="preserve"> HYPERLINK "https://doi.org/10.1121/1.4941567" \h </w:instrText>
+      </w:r>
+      <w:r>
+        <w:fldChar w:fldCharType="separate"/>
+      </w:r>
+      <w:r>
+        <w:rPr>
+          <w:rFonts w:ascii="Lato" w:hAnsi="Lato"/>
+          <w:color w:val="7F7F7F"/>
+          <w:sz w:val="18"/>
+          <w:szCs w:val="18"/>
+        </w:rPr>
+        <w:t>doi</w:t>
+      </w:r>
+      <w:proofErr w:type="spellEnd"/>
+      <w:r>
+        <w:rPr>
+          <w:rFonts w:ascii="Lato" w:hAnsi="Lato"/>
+          <w:color w:val="7F7F7F"/>
+          <w:sz w:val="18"/>
+          <w:szCs w:val="18"/>
+        </w:rPr>
+        <w:fldChar w:fldCharType="end"/>
+      </w:r>
       <w:r>
         <w:rPr>
           <w:rFonts w:ascii="Lato" w:hAnsi="Lato"/>
@@ -4632,13 +4974,23 @@
           <w:szCs w:val="18"/>
         </w:rPr>
       </w:pPr>
-      <w:r>
-        <w:rPr>
-          <w:rFonts w:ascii="Lato" w:hAnsi="Lato"/>
-          <w:sz w:val="18"/>
-          <w:szCs w:val="18"/>
-        </w:rPr>
-        <w:t>Kressner,</w:t>
+      <w:proofErr w:type="spellStart"/>
+      <w:r>
+        <w:rPr>
+          <w:rFonts w:ascii="Lato" w:hAnsi="Lato"/>
+          <w:sz w:val="18"/>
+          <w:szCs w:val="18"/>
+        </w:rPr>
+        <w:t>Kressner</w:t>
+      </w:r>
+      <w:proofErr w:type="spellEnd"/>
+      <w:r>
+        <w:rPr>
+          <w:rFonts w:ascii="Lato" w:hAnsi="Lato"/>
+          <w:sz w:val="18"/>
+          <w:szCs w:val="18"/>
+        </w:rPr>
+        <w:t>,</w:t>
       </w:r>
       <w:r>
         <w:rPr>
@@ -4708,13 +5060,23 @@
         </w:rPr>
         <w:t xml:space="preserve"> </w:t>
       </w:r>
-      <w:r>
-        <w:rPr>
-          <w:rFonts w:ascii="Lato" w:hAnsi="Lato"/>
-          <w:sz w:val="18"/>
-          <w:szCs w:val="18"/>
-        </w:rPr>
-        <w:t>Rozell,</w:t>
+      <w:proofErr w:type="spellStart"/>
+      <w:r>
+        <w:rPr>
+          <w:rFonts w:ascii="Lato" w:hAnsi="Lato"/>
+          <w:sz w:val="18"/>
+          <w:szCs w:val="18"/>
+        </w:rPr>
+        <w:t>Rozell</w:t>
+      </w:r>
+      <w:proofErr w:type="spellEnd"/>
+      <w:r>
+        <w:rPr>
+          <w:rFonts w:ascii="Lato" w:hAnsi="Lato"/>
+          <w:sz w:val="18"/>
+          <w:szCs w:val="18"/>
+        </w:rPr>
+        <w:t>,</w:t>
       </w:r>
       <w:r>
         <w:rPr>
@@ -5141,17 +5503,35 @@
         </w:rPr>
         <w:t>[</w:t>
       </w:r>
-      <w:hyperlink r:id="rId13">
-        <w:r>
-          <w:rPr>
-            <w:rFonts w:ascii="Lato" w:hAnsi="Lato"/>
-            <w:color w:val="7F7F7F"/>
-            <w:sz w:val="18"/>
-            <w:szCs w:val="18"/>
-          </w:rPr>
-          <w:t>doi</w:t>
-        </w:r>
-      </w:hyperlink>
+      <w:proofErr w:type="spellStart"/>
+      <w:r>
+        <w:fldChar w:fldCharType="begin"/>
+      </w:r>
+      <w:r>
+        <w:instrText xml:space="preserve"> HYPERLINK "https://doi.org/10.1121/1.4916271" \h </w:instrText>
+      </w:r>
+      <w:r>
+        <w:fldChar w:fldCharType="separate"/>
+      </w:r>
+      <w:r>
+        <w:rPr>
+          <w:rFonts w:ascii="Lato" w:hAnsi="Lato"/>
+          <w:color w:val="7F7F7F"/>
+          <w:sz w:val="18"/>
+          <w:szCs w:val="18"/>
+        </w:rPr>
+        <w:t>doi</w:t>
+      </w:r>
+      <w:proofErr w:type="spellEnd"/>
+      <w:r>
+        <w:rPr>
+          <w:rFonts w:ascii="Lato" w:hAnsi="Lato"/>
+          <w:color w:val="7F7F7F"/>
+          <w:sz w:val="18"/>
+          <w:szCs w:val="18"/>
+        </w:rPr>
+        <w:fldChar w:fldCharType="end"/>
+      </w:r>
       <w:r>
         <w:rPr>
           <w:rFonts w:ascii="Lato" w:hAnsi="Lato"/>
@@ -5854,7 +6234,7 @@
           <w:sz w:val="18"/>
           <w:szCs w:val="18"/>
         </w:rPr>
-        <w:t xml:space="preserve">the Baltic-Nordic Acoustic Meeting 2020; Editor for the Proceedings of the International Symposium on Auditory and Audiological Research; </w:t>
+        <w:t xml:space="preserve">the Baltic-Nordic Acoustic Meeting 2020; </w:t>
       </w:r>
       <w:r>
         <w:rPr>
@@ -6075,7 +6455,6 @@
           <w:sz w:val="18"/>
           <w:szCs w:val="18"/>
         </w:rPr>
-        <w:lastRenderedPageBreak/>
         <w:t>Audio,</w:t>
       </w:r>
       <w:r>

</xml_diff>